<commit_message>
cleaning remarks from files and small adjustments
</commit_message>
<xml_diff>
--- a/Peimot Testing Text.docx
+++ b/Peimot Testing Text.docx
@@ -1,6 +1,6 @@
 
 <file path=word/document.xml><?xml version="1.0" encoding="utf-8"?>
-<w:document xmlns:wpc="http://schemas.microsoft.com/office/word/2010/wordprocessingCanvas" xmlns:cx="http://schemas.microsoft.com/office/drawing/2014/chartex" xmlns:cx1="http://schemas.microsoft.com/office/drawing/2015/9/8/chartex" xmlns:cx2="http://schemas.microsoft.com/office/drawing/2015/10/21/chartex" xmlns:cx3="http://schemas.microsoft.com/office/drawing/2016/5/9/chartex" xmlns:cx4="http://schemas.microsoft.com/office/drawing/2016/5/10/chartex" xmlns:cx5="http://schemas.microsoft.com/office/drawing/2016/5/11/chartex" xmlns:cx6="http://schemas.microsoft.com/office/drawing/2016/5/12/chartex" xmlns:cx7="http://schemas.microsoft.com/office/drawing/2016/5/13/chartex" xmlns:cx8="http://schemas.microsoft.com/office/drawing/2016/5/14/chartex" xmlns:mc="http://schemas.openxmlformats.org/markup-compatibility/2006" xmlns:aink="http://schemas.microsoft.com/office/drawing/2016/ink" xmlns:am3d="http://schemas.microsoft.com/office/drawing/2017/model3d" xmlns:o="urn:schemas-microsoft-com:office:office" xmlns:r="http://schemas.openxmlformats.org/officeDocument/2006/relationships" xmlns:m="http://schemas.openxmlformats.org/officeDocument/2006/math" xmlns:v="urn:schemas-microsoft-com:vml" xmlns:wp14="http://schemas.microsoft.com/office/word/2010/wordprocessingDrawing" xmlns:wp="http://schemas.openxmlformats.org/drawingml/2006/wordprocessingDrawing" xmlns:w10="urn:schemas-microsoft-com:office:word" xmlns:w="http://schemas.openxmlformats.org/wordprocessingml/2006/main" xmlns:w14="http://schemas.microsoft.com/office/word/2010/wordml" xmlns:w15="http://schemas.microsoft.com/office/word/2012/wordml" xmlns:w16cex="http://schemas.microsoft.com/office/word/2018/wordml/cex" xmlns:w16cid="http://schemas.microsoft.com/office/word/2016/wordml/cid" xmlns:w16="http://schemas.microsoft.com/office/word/2018/wordml" xmlns:w16se="http://schemas.microsoft.com/office/word/2015/wordml/symex" xmlns:wpg="http://schemas.microsoft.com/office/word/2010/wordprocessingGroup" xmlns:wpi="http://schemas.microsoft.com/office/word/2010/wordprocessingInk" xmlns:wne="http://schemas.microsoft.com/office/word/2006/wordml" xmlns:wps="http://schemas.microsoft.com/office/word/2010/wordprocessingShape" mc:Ignorable="w14 w15 w16se w16cid w16 w16cex wp14">
+<w:document xmlns:wpc="http://schemas.microsoft.com/office/word/2010/wordprocessingCanvas" xmlns:cx="http://schemas.microsoft.com/office/drawing/2014/chartex" xmlns:cx1="http://schemas.microsoft.com/office/drawing/2015/9/8/chartex" xmlns:cx2="http://schemas.microsoft.com/office/drawing/2015/10/21/chartex" xmlns:cx3="http://schemas.microsoft.com/office/drawing/2016/5/9/chartex" xmlns:cx4="http://schemas.microsoft.com/office/drawing/2016/5/10/chartex" xmlns:cx5="http://schemas.microsoft.com/office/drawing/2016/5/11/chartex" xmlns:cx6="http://schemas.microsoft.com/office/drawing/2016/5/12/chartex" xmlns:cx7="http://schemas.microsoft.com/office/drawing/2016/5/13/chartex" xmlns:cx8="http://schemas.microsoft.com/office/drawing/2016/5/14/chartex" xmlns:mc="http://schemas.openxmlformats.org/markup-compatibility/2006" xmlns:aink="http://schemas.microsoft.com/office/drawing/2016/ink" xmlns:am3d="http://schemas.microsoft.com/office/drawing/2017/model3d" xmlns:o="urn:schemas-microsoft-com:office:office" xmlns:r="http://schemas.openxmlformats.org/officeDocument/2006/relationships" xmlns:m="http://schemas.openxmlformats.org/officeDocument/2006/math" xmlns:v="urn:schemas-microsoft-com:vml" xmlns:wp14="http://schemas.microsoft.com/office/word/2010/wordprocessingDrawing" xmlns:wp="http://schemas.openxmlformats.org/drawingml/2006/wordprocessingDrawing" xmlns:w10="urn:schemas-microsoft-com:office:word" xmlns:w="http://schemas.openxmlformats.org/wordprocessingml/2006/main" xmlns:w14="http://schemas.microsoft.com/office/word/2010/wordml" xmlns:w15="http://schemas.microsoft.com/office/word/2012/wordml" xmlns:w16cex="http://schemas.microsoft.com/office/word/2018/wordml/cex" xmlns:w16cid="http://schemas.microsoft.com/office/word/2016/wordml/cid" xmlns:w16="http://schemas.microsoft.com/office/word/2018/wordml" xmlns:w16sdtdh="http://schemas.microsoft.com/office/word/2020/wordml/sdtdatahash" xmlns:w16se="http://schemas.microsoft.com/office/word/2015/wordml/symex" xmlns:wpg="http://schemas.microsoft.com/office/word/2010/wordprocessingGroup" xmlns:wpi="http://schemas.microsoft.com/office/word/2010/wordprocessingInk" xmlns:wne="http://schemas.microsoft.com/office/word/2006/wordml" xmlns:wps="http://schemas.microsoft.com/office/word/2010/wordprocessingShape" mc:Ignorable="w14 w15 w16se w16cid w16 w16cex w16sdtdh wp14">
   <w:body>
     <w:p>
       <w:pPr>
@@ -164,14 +164,7 @@
           <w:rFonts w:hint="cs"/>
           <w:rtl/>
         </w:rPr>
-        <w:t>לרדת שורה</w:t>
-      </w:r>
-      <w:r>
-        <w:rPr>
-          <w:rFonts w:hint="cs"/>
-          <w:rtl/>
-        </w:rPr>
-        <w:t xml:space="preserve"> </w:t>
+        <w:t xml:space="preserve">לרדת שורה </w:t>
       </w:r>
       <w:r>
         <w:rPr>
@@ -191,14 +184,7 @@
           <w:rFonts w:hint="cs"/>
           <w:rtl/>
         </w:rPr>
-        <w:t>סוף פסקה</w:t>
-      </w:r>
-      <w:r>
-        <w:rPr>
-          <w:rFonts w:hint="cs"/>
-          <w:rtl/>
-        </w:rPr>
-        <w:t xml:space="preserve">  </w:t>
+        <w:t xml:space="preserve">סוף פסקה  </w:t>
       </w:r>
       <w:r>
         <w:rPr>
@@ -265,7 +251,6 @@
     <w:p>
       <w:pPr>
         <w:bidi/>
-        <w:jc w:val="center"/>
         <w:rPr>
           <w:rtl/>
         </w:rPr>
@@ -585,14 +570,7 @@
           <w:rFonts w:hint="cs"/>
           <w:rtl/>
         </w:rPr>
-        <w:t>(****)</w:t>
-      </w:r>
-      <w:r>
-        <w:rPr>
-          <w:rFonts w:hint="cs"/>
-          <w:rtl/>
-        </w:rPr>
-        <w:t xml:space="preserve"> </w:t>
+        <w:t xml:space="preserve">(****) </w:t>
       </w:r>
       <w:r>
         <w:rPr>
@@ -748,14 +726,7 @@
           <w:rFonts w:hint="cs"/>
           <w:rtl/>
         </w:rPr>
-        <w:t xml:space="preserve"> </w:t>
-      </w:r>
-      <w:r>
-        <w:rPr>
-          <w:rFonts w:hint="cs"/>
-          <w:rtl/>
-        </w:rPr>
-        <w:t>(..)</w:t>
+        <w:t xml:space="preserve"> (..)</w:t>
       </w:r>
     </w:p>
     <w:p>
@@ -835,14 +806,7 @@
           <w:rFonts w:hint="cs"/>
           <w:rtl/>
         </w:rPr>
-        <w:t>{[/]}</w:t>
-      </w:r>
-      <w:r>
-        <w:rPr>
-          <w:rFonts w:hint="cs"/>
-          <w:rtl/>
-        </w:rPr>
-        <w:t xml:space="preserve">, </w:t>
+        <w:t xml:space="preserve">{[/]}, </w:t>
       </w:r>
       <w:r>
         <w:rPr>
@@ -907,14 +871,7 @@
           <w:rFonts w:hint="cs"/>
           <w:rtl/>
         </w:rPr>
-        <w:t xml:space="preserve"> </w:t>
-      </w:r>
-      <w:r>
-        <w:rPr>
-          <w:rFonts w:hint="cs"/>
-          <w:rtl/>
-        </w:rPr>
-        <w:t>(..)</w:t>
+        <w:t xml:space="preserve"> (..)</w:t>
       </w:r>
     </w:p>
     <w:p>
@@ -985,14 +942,7 @@
           <w:rFonts w:hint="cs"/>
           <w:rtl/>
         </w:rPr>
-        <w:t xml:space="preserve"> </w:t>
-      </w:r>
-      <w:r>
-        <w:rPr>
-          <w:rFonts w:hint="cs"/>
-          <w:rtl/>
-        </w:rPr>
-        <w:t>(..)</w:t>
+        <w:t xml:space="preserve"> (..)</w:t>
       </w:r>
       <w:r>
         <w:rPr>
@@ -1013,6 +963,594 @@
         <w:pBdr>
           <w:bottom w:val="double" w:sz="6" w:space="1" w:color="auto"/>
         </w:pBdr>
+        <w:bidi/>
+        <w:rPr>
+          <w:rtl/>
+        </w:rPr>
+      </w:pPr>
+    </w:p>
+    <w:p>
+      <w:pPr>
+        <w:bidi/>
+      </w:pPr>
+      <w:r>
+        <w:rPr>
+          <w:rFonts w:hint="cs"/>
+          <w:rtl/>
+        </w:rPr>
+        <w:t>(--)</w:t>
+      </w:r>
+      <w:r>
+        <w:rPr>
+          <w:rFonts w:hint="cs"/>
+          <w:rtl/>
+        </w:rPr>
+        <w:t xml:space="preserve"> שנת ישרים!</w:t>
+      </w:r>
+      <w:r>
+        <w:rPr>
+          <w:rFonts w:hint="cs"/>
+          <w:rtl/>
+        </w:rPr>
+        <w:t xml:space="preserve"> </w:t>
+      </w:r>
+      <w:r>
+        <w:rPr>
+          <w:rFonts w:hint="cs"/>
+          <w:rtl/>
+        </w:rPr>
+        <w:t>(---)</w:t>
+      </w:r>
+      <w:r>
+        <w:rPr>
+          <w:rtl/>
+        </w:rPr>
+        <w:br/>
+      </w:r>
+      <w:r>
+        <w:rPr>
+          <w:rtl/>
+        </w:rPr>
+        <w:br/>
+      </w:r>
+      <w:r>
+        <w:rPr>
+          <w:rFonts w:hint="cs"/>
+          <w:rtl/>
+        </w:rPr>
+        <w:t>איך נוכל להפיק את המירב משנת הלילה שלנו</w:t>
+      </w:r>
+      <w:r>
+        <w:rPr>
+          <w:rFonts w:hint="cs"/>
+          <w:rtl/>
+        </w:rPr>
+        <w:t>?</w:t>
+      </w:r>
+      <w:r>
+        <w:rPr>
+          <w:rFonts w:hint="cs"/>
+          <w:rtl/>
+        </w:rPr>
+        <w:t xml:space="preserve"> </w:t>
+      </w:r>
+      <w:r>
+        <w:rPr>
+          <w:rFonts w:hint="cs"/>
+          <w:rtl/>
+        </w:rPr>
+        <w:t>(-)</w:t>
+      </w:r>
+      <w:r>
+        <w:rPr>
+          <w:rtl/>
+        </w:rPr>
+        <w:br/>
+      </w:r>
+      <w:r>
+        <w:rPr>
+          <w:rFonts w:hint="cs"/>
+          <w:rtl/>
+        </w:rPr>
+        <w:t>אז יש לנו מספר גורמים שמשפיעים באופן ישיר על השינה:</w:t>
+      </w:r>
+      <w:r>
+        <w:rPr>
+          <w:rFonts w:hint="cs"/>
+          <w:rtl/>
+        </w:rPr>
+        <w:t xml:space="preserve"> </w:t>
+      </w:r>
+      <w:r>
+        <w:rPr>
+          <w:rFonts w:hint="cs"/>
+          <w:rtl/>
+        </w:rPr>
+        <w:t>(-)</w:t>
+      </w:r>
+      <w:r>
+        <w:rPr>
+          <w:rtl/>
+        </w:rPr>
+        <w:br/>
+      </w:r>
+      <w:r>
+        <w:rPr>
+          <w:rFonts w:hint="cs"/>
+          <w:rtl/>
+        </w:rPr>
+        <w:t>1.</w:t>
+      </w:r>
+      <w:r>
+        <w:rPr>
+          <w:rFonts w:hint="cs"/>
+          <w:rtl/>
+        </w:rPr>
+        <w:t xml:space="preserve">זמן השינה </w:t>
+      </w:r>
+      <w:r>
+        <w:rPr>
+          <w:rtl/>
+        </w:rPr>
+        <w:t>–</w:t>
+      </w:r>
+      <w:r>
+        <w:rPr>
+          <w:rFonts w:hint="cs"/>
+          <w:rtl/>
+        </w:rPr>
+        <w:t xml:space="preserve"> לצורך הענין נחלק את הלילה לשני חלקים מהזמן שמחשיך ועד חצות הלילה, ומחצות ועד הזריחה,</w:t>
+      </w:r>
+      <w:r>
+        <w:rPr>
+          <w:rFonts w:hint="cs"/>
+          <w:rtl/>
+        </w:rPr>
+        <w:t xml:space="preserve"> (-)</w:t>
+      </w:r>
+      <w:r>
+        <w:rPr>
+          <w:rtl/>
+        </w:rPr>
+        <w:br/>
+      </w:r>
+      <w:r>
+        <w:rPr>
+          <w:rFonts w:hint="cs"/>
+          <w:rtl/>
+        </w:rPr>
+        <w:t xml:space="preserve">פעילות האיברים הפנימיים מתחלקת על פני שעות הלילה, ודורשת שינה בחצי הראשון </w:t>
+      </w:r>
+      <w:r>
+        <w:rPr>
+          <w:rFonts w:hint="cs"/>
+          <w:rtl/>
+        </w:rPr>
+        <w:t xml:space="preserve">(***) </w:t>
+      </w:r>
+      <w:r>
+        <w:rPr>
+          <w:rFonts w:hint="cs"/>
+          <w:b/>
+          <w:bCs/>
+          <w:rtl/>
+        </w:rPr>
+        <w:t>ושינה עמוקה</w:t>
+      </w:r>
+      <w:r>
+        <w:rPr>
+          <w:rFonts w:hint="cs"/>
+          <w:rtl/>
+        </w:rPr>
+        <w:t xml:space="preserve"> (****) </w:t>
+      </w:r>
+      <w:r>
+        <w:rPr>
+          <w:rFonts w:hint="cs"/>
+          <w:rtl/>
+        </w:rPr>
+        <w:t xml:space="preserve">בחציו </w:t>
+      </w:r>
+      <w:r>
+        <w:rPr>
+          <w:rFonts w:hint="cs"/>
+          <w:rtl/>
+        </w:rPr>
+        <w:t>השני, על כן נרצה ללכת לישון כשעתיים ואפילו שלוש למי שיכול לפני חצות הלילה</w:t>
+      </w:r>
+      <w:r>
+        <w:rPr>
+          <w:rFonts w:hint="cs"/>
+          <w:rtl/>
+        </w:rPr>
+        <w:t xml:space="preserve"> </w:t>
+      </w:r>
+      <w:r>
+        <w:rPr>
+          <w:rFonts w:hint="cs"/>
+          <w:rtl/>
+        </w:rPr>
+        <w:t>(-)</w:t>
+      </w:r>
+      <w:r>
+        <w:rPr>
+          <w:rtl/>
+        </w:rPr>
+        <w:br/>
+      </w:r>
+      <w:r>
+        <w:rPr>
+          <w:rFonts w:hint="cs"/>
+          <w:rtl/>
+        </w:rPr>
+        <w:t>2.</w:t>
+      </w:r>
+      <w:r>
+        <w:rPr>
+          <w:rFonts w:hint="cs"/>
+          <w:rtl/>
+        </w:rPr>
+        <w:t xml:space="preserve">הכנה לפני השינה </w:t>
+      </w:r>
+      <w:r>
+        <w:rPr>
+          <w:rtl/>
+        </w:rPr>
+        <w:t>–</w:t>
+      </w:r>
+      <w:r>
+        <w:rPr>
+          <w:rFonts w:hint="cs"/>
+          <w:rtl/>
+        </w:rPr>
+        <w:t xml:space="preserve"> במהלך היום אנחנו סופגים הרבה עומס, רגשי,מחשבתי, פיזי </w:t>
+      </w:r>
+      <w:r>
+        <w:rPr>
+          <w:rtl/>
+        </w:rPr>
+        <w:t>–</w:t>
+      </w:r>
+      <w:r>
+        <w:rPr>
+          <w:rFonts w:hint="cs"/>
+          <w:rtl/>
+        </w:rPr>
+        <w:t xml:space="preserve"> כדי שנוכל להפיק מנוחה טובה מהשינה חשוב שנפרוק חלק מהעומס הזה לפני </w:t>
+      </w:r>
+      <w:r>
+        <w:rPr>
+          <w:rtl/>
+        </w:rPr>
+        <w:t>–</w:t>
+      </w:r>
+      <w:r>
+        <w:rPr>
+          <w:rFonts w:hint="cs"/>
+          <w:rtl/>
+        </w:rPr>
+        <w:t xml:space="preserve"> בצורות שונות של התבוננות (מדיטציה), פעילות גופנית, יצירה, שיחה וכיו''ב</w:t>
+      </w:r>
+      <w:r>
+        <w:rPr>
+          <w:rFonts w:hint="cs"/>
+          <w:rtl/>
+        </w:rPr>
+        <w:t>.</w:t>
+      </w:r>
+      <w:r>
+        <w:rPr>
+          <w:rFonts w:hint="cs"/>
+          <w:rtl/>
+        </w:rPr>
+        <w:t xml:space="preserve"> </w:t>
+      </w:r>
+      <w:r>
+        <w:rPr>
+          <w:rFonts w:hint="cs"/>
+          <w:rtl/>
+        </w:rPr>
+        <w:t>(-)</w:t>
+      </w:r>
+      <w:r>
+        <w:rPr>
+          <w:rtl/>
+        </w:rPr>
+        <w:br/>
+      </w:r>
+      <w:r>
+        <w:rPr>
+          <w:rFonts w:hint="cs"/>
+          <w:rtl/>
+        </w:rPr>
+        <w:t>פעולות שכאלה לפני השינה כמו גם סקירה של היום שעבר עלינו עוזרות להשקיט את המחשבות והרגש ונותנות לנו נחיתה רכה אל תוך המיטה</w:t>
+      </w:r>
+      <w:r>
+        <w:rPr>
+          <w:rFonts w:hint="cs"/>
+          <w:rtl/>
+        </w:rPr>
+        <w:t xml:space="preserve"> </w:t>
+      </w:r>
+      <w:r>
+        <w:rPr>
+          <w:rFonts w:hint="cs"/>
+          <w:rtl/>
+        </w:rPr>
+        <w:t>(-)</w:t>
+      </w:r>
+      <w:r>
+        <w:br/>
+      </w:r>
+      <w:r>
+        <w:rPr>
+          <w:rFonts w:hint="cs"/>
+          <w:rtl/>
+        </w:rPr>
+        <w:t xml:space="preserve">3. חשוב לציין </w:t>
+      </w:r>
+      <w:r>
+        <w:rPr>
+          <w:rFonts w:hint="cs"/>
+          <w:rtl/>
+        </w:rPr>
+        <w:t xml:space="preserve">(***) </w:t>
+      </w:r>
+      <w:r>
+        <w:rPr>
+          <w:rFonts w:hint="cs"/>
+          <w:b/>
+          <w:bCs/>
+          <w:rtl/>
+        </w:rPr>
+        <w:t>מה לא לעשות</w:t>
+      </w:r>
+      <w:r>
+        <w:rPr>
+          <w:rFonts w:hint="cs"/>
+          <w:rtl/>
+        </w:rPr>
+        <w:t xml:space="preserve"> (****)</w:t>
+      </w:r>
+      <w:r>
+        <w:rPr>
+          <w:rFonts w:hint="cs"/>
+          <w:rtl/>
+        </w:rPr>
+        <w:t xml:space="preserve"> וזה בעיקר לא לצפות במסכים </w:t>
+      </w:r>
+      <w:r>
+        <w:rPr>
+          <w:rtl/>
+        </w:rPr>
+        <w:t>–</w:t>
+      </w:r>
+      <w:r>
+        <w:rPr>
+          <w:rFonts w:hint="cs"/>
+          <w:rtl/>
+        </w:rPr>
+        <w:t xml:space="preserve"> האור המרצד והגירויי המוגבר שאנחנו מקבלים מהמסך מכניס אותנו למצב תודעתי הפוך מזה שאנחנו צריכים כדי לישון ומשפיע באופן ישיר על איכות השינה שבאה אחרי. דבר נוסף שאנחנו רוצים להימנע ממנו זו שינה בשעות מאוחרות מאוד, גם אם אנחנו יכולים "לפצות" על זה בשעות הבוקר זה לא עובד. </w:t>
+      </w:r>
+      <w:r>
+        <w:rPr>
+          <w:rFonts w:hint="cs"/>
+          <w:rtl/>
+        </w:rPr>
+        <w:t>(..)</w:t>
+      </w:r>
+      <w:r>
+        <w:rPr>
+          <w:rtl/>
+        </w:rPr>
+        <w:br/>
+      </w:r>
+      <w:r>
+        <w:rPr>
+          <w:rFonts w:hint="cs"/>
+          <w:rtl/>
+        </w:rPr>
+        <w:t xml:space="preserve">|-| </w:t>
+      </w:r>
+      <w:r>
+        <w:t>chineseBodyClock</w:t>
+      </w:r>
+      <w:r>
+        <w:t>.jpg</w:t>
+      </w:r>
+      <w:r>
+        <w:rPr>
+          <w:rFonts w:hint="cs"/>
+          <w:rtl/>
+        </w:rPr>
+        <w:t xml:space="preserve"> |--| (..)</w:t>
+      </w:r>
+    </w:p>
+    <w:p>
+      <w:pPr>
+        <w:bidi/>
+      </w:pPr>
+      <w:r>
+        <w:rPr>
+          <w:rFonts w:hint="cs"/>
+          <w:rtl/>
+        </w:rPr>
+        <w:t xml:space="preserve">עבודה זו היא </w:t>
+      </w:r>
+      <w:r>
+        <w:rPr>
+          <w:rFonts w:hint="cs"/>
+          <w:rtl/>
+        </w:rPr>
+        <w:t>דורשת התגברות ו</w:t>
+      </w:r>
+      <w:r>
+        <w:rPr>
+          <w:rFonts w:hint="cs"/>
+          <w:rtl/>
+        </w:rPr>
+        <w:t>התמדה - בעדיפות גבוהה ליומיומי</w:t>
+      </w:r>
+      <w:r>
+        <w:rPr>
+          <w:rFonts w:hint="cs"/>
+          <w:rtl/>
+        </w:rPr>
+        <w:t>ת</w:t>
+      </w:r>
+      <w:r>
+        <w:rPr>
+          <w:rFonts w:hint="cs"/>
+          <w:rtl/>
+        </w:rPr>
+        <w:t xml:space="preserve">, ולאורך זמן. כך נמצא עצמנו </w:t>
+      </w:r>
+      <w:r>
+        <w:rPr>
+          <w:rFonts w:hint="cs"/>
+          <w:rtl/>
+        </w:rPr>
+        <w:t>מתעוררים בבוקר מלאי חיות ומוטיבציה, ונגלה שיש לנו כוחות לשרוד ימים שלמים של פעילות מוגברת, בעלת תפוקה גבוה יותר</w:t>
+      </w:r>
+      <w:r>
+        <w:rPr>
+          <w:rFonts w:hint="cs"/>
+          <w:rtl/>
+        </w:rPr>
+        <w:t>.</w:t>
+      </w:r>
+      <w:r>
+        <w:rPr>
+          <w:rFonts w:hint="cs"/>
+          <w:rtl/>
+        </w:rPr>
+        <w:t xml:space="preserve"> </w:t>
+      </w:r>
+      <w:r>
+        <w:rPr>
+          <w:rFonts w:hint="cs"/>
+          <w:rtl/>
+        </w:rPr>
+        <w:t>(-)</w:t>
+      </w:r>
+      <w:r>
+        <w:rPr>
+          <w:rtl/>
+        </w:rPr>
+        <w:br/>
+      </w:r>
+      <w:r>
+        <w:rPr>
+          <w:rFonts w:hint="cs"/>
+          <w:rtl/>
+        </w:rPr>
+        <w:t xml:space="preserve">אם כן איכות השינה נמדדת בשעות שינה נכונות, ביכולת שלנו להגיע למיטה עם זרם מחשבות מתון וללא הצפה רגשית, </w:t>
+      </w:r>
+      <w:r>
+        <w:rPr>
+          <w:rFonts w:hint="cs"/>
+          <w:rtl/>
+        </w:rPr>
+        <w:t>ובאיזה מצב של נחת</w:t>
+      </w:r>
+      <w:r>
+        <w:rPr>
+          <w:rFonts w:hint="cs"/>
+          <w:rtl/>
+        </w:rPr>
+        <w:t>.</w:t>
+      </w:r>
+      <w:r>
+        <w:rPr>
+          <w:rFonts w:hint="cs"/>
+          <w:rtl/>
+        </w:rPr>
+        <w:t xml:space="preserve"> </w:t>
+      </w:r>
+      <w:r>
+        <w:rPr>
+          <w:rFonts w:hint="cs"/>
+          <w:rtl/>
+        </w:rPr>
+        <w:t>(..)</w:t>
+      </w:r>
+      <w:r>
+        <w:rPr>
+          <w:rtl/>
+        </w:rPr>
+        <w:br/>
+      </w:r>
+      <w:r>
+        <w:rPr>
+          <w:rFonts w:hint="cs"/>
+          <w:rtl/>
+        </w:rPr>
+        <w:t xml:space="preserve">|-| </w:t>
+      </w:r>
+      <w:r>
+        <w:t>sleep-well</w:t>
+      </w:r>
+      <w:r>
+        <w:t>.jpg</w:t>
+      </w:r>
+      <w:r>
+        <w:rPr>
+          <w:rFonts w:hint="cs"/>
+          <w:rtl/>
+        </w:rPr>
+        <w:t xml:space="preserve"> |--| (..)</w:t>
+      </w:r>
+    </w:p>
+    <w:p>
+      <w:pPr>
+        <w:bidi/>
+        <w:rPr>
+          <w:rtl/>
+        </w:rPr>
+      </w:pPr>
+      <w:r>
+        <w:rPr>
+          <w:rFonts w:hint="cs"/>
+          <w:rtl/>
+        </w:rPr>
+        <w:t>שינה ערבה!</w:t>
+      </w:r>
+      <w:r>
+        <w:rPr>
+          <w:rtl/>
+        </w:rPr>
+        <w:br/>
+      </w:r>
+    </w:p>
+    <w:p>
+      <w:pPr>
+        <w:bidi/>
+        <w:rPr>
+          <w:rtl/>
+        </w:rPr>
+      </w:pPr>
+      <w:r>
+        <w:t>============================================================================================================================================================================================</w:t>
+      </w:r>
+    </w:p>
+    <w:p>
+      <w:pPr>
+        <w:bidi/>
+        <w:rPr>
+          <w:rtl/>
+        </w:rPr>
+      </w:pPr>
+    </w:p>
+    <w:p>
+      <w:pPr>
+        <w:bidi/>
+        <w:rPr>
+          <w:rtl/>
+        </w:rPr>
+      </w:pPr>
+    </w:p>
+    <w:p>
+      <w:pPr>
         <w:bidi/>
         <w:rPr>
           <w:rtl/>
@@ -1178,7 +1716,7 @@
 </file>
 
 <file path=word/numbering.xml><?xml version="1.0" encoding="utf-8"?>
-<w:numbering xmlns:wpc="http://schemas.microsoft.com/office/word/2010/wordprocessingCanvas" xmlns:cx="http://schemas.microsoft.com/office/drawing/2014/chartex" xmlns:cx1="http://schemas.microsoft.com/office/drawing/2015/9/8/chartex" xmlns:cx2="http://schemas.microsoft.com/office/drawing/2015/10/21/chartex" xmlns:cx3="http://schemas.microsoft.com/office/drawing/2016/5/9/chartex" xmlns:cx4="http://schemas.microsoft.com/office/drawing/2016/5/10/chartex" xmlns:cx5="http://schemas.microsoft.com/office/drawing/2016/5/11/chartex" xmlns:cx6="http://schemas.microsoft.com/office/drawing/2016/5/12/chartex" xmlns:cx7="http://schemas.microsoft.com/office/drawing/2016/5/13/chartex" xmlns:cx8="http://schemas.microsoft.com/office/drawing/2016/5/14/chartex" xmlns:mc="http://schemas.openxmlformats.org/markup-compatibility/2006" xmlns:aink="http://schemas.microsoft.com/office/drawing/2016/ink" xmlns:am3d="http://schemas.microsoft.com/office/drawing/2017/model3d" xmlns:o="urn:schemas-microsoft-com:office:office" xmlns:r="http://schemas.openxmlformats.org/officeDocument/2006/relationships" xmlns:m="http://schemas.openxmlformats.org/officeDocument/2006/math" xmlns:v="urn:schemas-microsoft-com:vml" xmlns:wp14="http://schemas.microsoft.com/office/word/2010/wordprocessingDrawing" xmlns:wp="http://schemas.openxmlformats.org/drawingml/2006/wordprocessingDrawing" xmlns:w10="urn:schemas-microsoft-com:office:word" xmlns:w="http://schemas.openxmlformats.org/wordprocessingml/2006/main" xmlns:w14="http://schemas.microsoft.com/office/word/2010/wordml" xmlns:w15="http://schemas.microsoft.com/office/word/2012/wordml" xmlns:w16cex="http://schemas.microsoft.com/office/word/2018/wordml/cex" xmlns:w16cid="http://schemas.microsoft.com/office/word/2016/wordml/cid" xmlns:w16="http://schemas.microsoft.com/office/word/2018/wordml" xmlns:w16se="http://schemas.microsoft.com/office/word/2015/wordml/symex" xmlns:wpg="http://schemas.microsoft.com/office/word/2010/wordprocessingGroup" xmlns:wpi="http://schemas.microsoft.com/office/word/2010/wordprocessingInk" xmlns:wne="http://schemas.microsoft.com/office/word/2006/wordml" xmlns:wps="http://schemas.microsoft.com/office/word/2010/wordprocessingShape" mc:Ignorable="w14 w15 w16se w16cid w16 w16cex wp14">
+<w:numbering xmlns:wpc="http://schemas.microsoft.com/office/word/2010/wordprocessingCanvas" xmlns:cx="http://schemas.microsoft.com/office/drawing/2014/chartex" xmlns:cx1="http://schemas.microsoft.com/office/drawing/2015/9/8/chartex" xmlns:cx2="http://schemas.microsoft.com/office/drawing/2015/10/21/chartex" xmlns:cx3="http://schemas.microsoft.com/office/drawing/2016/5/9/chartex" xmlns:cx4="http://schemas.microsoft.com/office/drawing/2016/5/10/chartex" xmlns:cx5="http://schemas.microsoft.com/office/drawing/2016/5/11/chartex" xmlns:cx6="http://schemas.microsoft.com/office/drawing/2016/5/12/chartex" xmlns:cx7="http://schemas.microsoft.com/office/drawing/2016/5/13/chartex" xmlns:cx8="http://schemas.microsoft.com/office/drawing/2016/5/14/chartex" xmlns:mc="http://schemas.openxmlformats.org/markup-compatibility/2006" xmlns:aink="http://schemas.microsoft.com/office/drawing/2016/ink" xmlns:am3d="http://schemas.microsoft.com/office/drawing/2017/model3d" xmlns:o="urn:schemas-microsoft-com:office:office" xmlns:r="http://schemas.openxmlformats.org/officeDocument/2006/relationships" xmlns:m="http://schemas.openxmlformats.org/officeDocument/2006/math" xmlns:v="urn:schemas-microsoft-com:vml" xmlns:wp14="http://schemas.microsoft.com/office/word/2010/wordprocessingDrawing" xmlns:wp="http://schemas.openxmlformats.org/drawingml/2006/wordprocessingDrawing" xmlns:w10="urn:schemas-microsoft-com:office:word" xmlns:w="http://schemas.openxmlformats.org/wordprocessingml/2006/main" xmlns:w14="http://schemas.microsoft.com/office/word/2010/wordml" xmlns:w15="http://schemas.microsoft.com/office/word/2012/wordml" xmlns:w16cex="http://schemas.microsoft.com/office/word/2018/wordml/cex" xmlns:w16cid="http://schemas.microsoft.com/office/word/2016/wordml/cid" xmlns:w16="http://schemas.microsoft.com/office/word/2018/wordml" xmlns:w16sdtdh="http://schemas.microsoft.com/office/word/2020/wordml/sdtdatahash" xmlns:w16se="http://schemas.microsoft.com/office/word/2015/wordml/symex" xmlns:wpg="http://schemas.microsoft.com/office/word/2010/wordprocessingGroup" xmlns:wpi="http://schemas.microsoft.com/office/word/2010/wordprocessingInk" xmlns:wne="http://schemas.microsoft.com/office/word/2006/wordml" xmlns:wps="http://schemas.microsoft.com/office/word/2010/wordprocessingShape" mc:Ignorable="w14 w15 w16se w16cid w16 w16cex w16sdtdh wp14">
   <w:abstractNum w:abstractNumId="0" w15:restartNumberingAfterBreak="0">
     <w:nsid w:val="3CB64B53"/>
     <w:multiLevelType w:val="hybridMultilevel"/>
@@ -1367,7 +1905,7 @@
 </file>
 
 <file path=word/styles.xml><?xml version="1.0" encoding="utf-8"?>
-<w:styles xmlns:mc="http://schemas.openxmlformats.org/markup-compatibility/2006" xmlns:r="http://schemas.openxmlformats.org/officeDocument/2006/relationships" xmlns:w="http://schemas.openxmlformats.org/wordprocessingml/2006/main" xmlns:w14="http://schemas.microsoft.com/office/word/2010/wordml" xmlns:w15="http://schemas.microsoft.com/office/word/2012/wordml" xmlns:w16cex="http://schemas.microsoft.com/office/word/2018/wordml/cex" xmlns:w16cid="http://schemas.microsoft.com/office/word/2016/wordml/cid" xmlns:w16="http://schemas.microsoft.com/office/word/2018/wordml" xmlns:w16se="http://schemas.microsoft.com/office/word/2015/wordml/symex" mc:Ignorable="w14 w15 w16se w16cid w16 w16cex">
+<w:styles xmlns:mc="http://schemas.openxmlformats.org/markup-compatibility/2006" xmlns:r="http://schemas.openxmlformats.org/officeDocument/2006/relationships" xmlns:w="http://schemas.openxmlformats.org/wordprocessingml/2006/main" xmlns:w14="http://schemas.microsoft.com/office/word/2010/wordml" xmlns:w15="http://schemas.microsoft.com/office/word/2012/wordml" xmlns:w16cex="http://schemas.microsoft.com/office/word/2018/wordml/cex" xmlns:w16cid="http://schemas.microsoft.com/office/word/2016/wordml/cid" xmlns:w16="http://schemas.microsoft.com/office/word/2018/wordml" xmlns:w16sdtdh="http://schemas.microsoft.com/office/word/2020/wordml/sdtdatahash" xmlns:w16se="http://schemas.microsoft.com/office/word/2015/wordml/symex" mc:Ignorable="w14 w15 w16se w16cid w16 w16cex w16sdtdh">
   <w:docDefaults>
     <w:rPrDefault>
       <w:rPr>
@@ -1764,10 +2302,12 @@
   <w:style w:type="paragraph" w:default="1" w:styleId="Normal">
     <w:name w:val="Normal"/>
     <w:qFormat/>
+    <w:rsid w:val="005B2FE8"/>
   </w:style>
   <w:style w:type="character" w:default="1" w:styleId="DefaultParagraphFont">
     <w:name w:val="Default Paragraph Font"/>
     <w:uiPriority w:val="1"/>
+    <w:semiHidden/>
     <w:unhideWhenUsed/>
   </w:style>
   <w:style w:type="table" w:default="1" w:styleId="TableNormal">

</xml_diff>